<commit_message>
addition JH to team agreement
</commit_message>
<xml_diff>
--- a/TeamAgreement.docx
+++ b/TeamAgreement.docx
@@ -277,7 +277,7 @@
     </w:p>
     <w:tbl>
       <w:tblPr>
-        <w:tblStyle w:val="Tabellenraster"/>
+        <w:tblStyle w:val="TableGrid"/>
         <w:tblW w:w="9322" w:type="dxa"/>
         <w:tblLayout w:type="fixed"/>
         <w:tblLook w:val="04A0" w:firstRow="1" w:lastRow="0" w:firstColumn="1" w:lastColumn="0" w:noHBand="0" w:noVBand="1"/>
@@ -617,6 +617,18 @@
                 <w:lang w:val="en-US"/>
               </w:rPr>
             </w:pPr>
+            <w:hyperlink r:id="rId10" w:history="1">
+              <w:r>
+                <w:rPr>
+                  <w:rStyle w:val="Hyperlink"/>
+                  <w:rFonts w:ascii="Verdana" w:hAnsi="Verdana" w:cs="Times New Roman"/>
+                  <w:sz w:val="18"/>
+                  <w:szCs w:val="20"/>
+                  <w:lang w:val="en-US"/>
+                </w:rPr>
+                <w:t>Joshua.huegli@stud.hslu.ch</w:t>
+              </w:r>
+            </w:hyperlink>
           </w:p>
         </w:tc>
         <w:tc>
@@ -632,6 +644,15 @@
                 <w:lang w:val="en-US"/>
               </w:rPr>
             </w:pPr>
+            <w:r>
+              <w:rPr>
+                <w:rFonts w:ascii="Verdana" w:hAnsi="Verdana" w:cs="Times New Roman"/>
+                <w:sz w:val="18"/>
+                <w:szCs w:val="20"/>
+                <w:lang w:val="en-US"/>
+              </w:rPr>
+              <w:t>079 266 14 81</w:t>
+            </w:r>
           </w:p>
         </w:tc>
       </w:tr>
@@ -700,7 +721,7 @@
                 <w:lang w:val="en-US"/>
               </w:rPr>
             </w:pPr>
-            <w:hyperlink r:id="rId10" w:history="1">
+            <w:hyperlink r:id="rId11" w:history="1">
               <w:r>
                 <w:rPr>
                   <w:rStyle w:val="Hyperlink"/>
@@ -863,7 +884,7 @@
     </w:p>
     <w:tbl>
       <w:tblPr>
-        <w:tblStyle w:val="Tabellenraster"/>
+        <w:tblStyle w:val="TableGrid"/>
         <w:tblW w:w="9304" w:type="dxa"/>
         <w:tblLayout w:type="fixed"/>
         <w:tblLook w:val="04A0" w:firstRow="1" w:lastRow="0" w:firstColumn="1" w:lastColumn="0" w:noHBand="0" w:noVBand="1"/>
@@ -1143,7 +1164,7 @@
     </w:p>
     <w:tbl>
       <w:tblPr>
-        <w:tblStyle w:val="Tabellenraster"/>
+        <w:tblStyle w:val="TableGrid"/>
         <w:tblW w:w="9214" w:type="dxa"/>
         <w:tblBorders>
           <w:top w:val="none" w:sz="0" w:space="0" w:color="auto"/>
@@ -1461,8 +1482,8 @@
       </w:r>
     </w:p>
     <w:sectPr>
-      <w:headerReference w:type="default" r:id="rId11"/>
-      <w:footerReference w:type="default" r:id="rId12"/>
+      <w:headerReference w:type="default" r:id="rId12"/>
+      <w:footerReference w:type="default" r:id="rId13"/>
       <w:pgSz w:w="11906" w:h="16838"/>
       <w:pgMar w:top="1417" w:right="1417" w:bottom="1134" w:left="1417" w:header="708" w:footer="708" w:gutter="0"/>
       <w:cols w:space="708"/>
@@ -1501,7 +1522,7 @@
 <w:ftr xmlns:wpc="http://schemas.microsoft.com/office/word/2010/wordprocessingCanvas" xmlns:cx="http://schemas.microsoft.com/office/drawing/2014/chartex" xmlns:cx1="http://schemas.microsoft.com/office/drawing/2015/9/8/chartex" xmlns:cx2="http://schemas.microsoft.com/office/drawing/2015/10/21/chartex" xmlns:cx3="http://schemas.microsoft.com/office/drawing/2016/5/9/chartex" xmlns:cx4="http://schemas.microsoft.com/office/drawing/2016/5/10/chartex" xmlns:cx5="http://schemas.microsoft.com/office/drawing/2016/5/11/chartex" xmlns:cx6="http://schemas.microsoft.com/office/drawing/2016/5/12/chartex" xmlns:cx7="http://schemas.microsoft.com/office/drawing/2016/5/13/chartex" xmlns:cx8="http://schemas.microsoft.com/office/drawing/2016/5/14/chartex" xmlns:mc="http://schemas.openxmlformats.org/markup-compatibility/2006" xmlns:aink="http://schemas.microsoft.com/office/drawing/2016/ink" xmlns:am3d="http://schemas.microsoft.com/office/drawing/2017/model3d" xmlns:o="urn:schemas-microsoft-com:office:office" xmlns:oel="http://schemas.microsoft.com/office/2019/extlst" xmlns:r="http://schemas.openxmlformats.org/officeDocument/2006/relationships" xmlns:m="http://schemas.openxmlformats.org/officeDocument/2006/math" xmlns:v="urn:schemas-microsoft-com:vml" xmlns:wp14="http://schemas.microsoft.com/office/word/2010/wordprocessingDrawing" xmlns:wp="http://schemas.openxmlformats.org/drawingml/2006/wordprocessingDrawing" xmlns:w10="urn:schemas-microsoft-com:office:word" xmlns:w="http://schemas.openxmlformats.org/wordprocessingml/2006/main" xmlns:w14="http://schemas.microsoft.com/office/word/2010/wordml" xmlns:w15="http://schemas.microsoft.com/office/word/2012/wordml" xmlns:w16cex="http://schemas.microsoft.com/office/word/2018/wordml/cex" xmlns:w16cid="http://schemas.microsoft.com/office/word/2016/wordml/cid" xmlns:w16="http://schemas.microsoft.com/office/word/2018/wordml" xmlns:w16du="http://schemas.microsoft.com/office/word/2023/wordml/word16du" xmlns:w16sdtdh="http://schemas.microsoft.com/office/word/2020/wordml/sdtdatahash" xmlns:w16sdtfl="http://schemas.microsoft.com/office/word/2024/wordml/sdtformatlock" xmlns:w16se="http://schemas.microsoft.com/office/word/2015/wordml/symex" xmlns:wpg="http://schemas.microsoft.com/office/word/2010/wordprocessingGroup" xmlns:wpi="http://schemas.microsoft.com/office/word/2010/wordprocessingInk" xmlns:wne="http://schemas.microsoft.com/office/word/2006/wordml" xmlns:wps="http://schemas.microsoft.com/office/word/2010/wordprocessingShape" mc:Ignorable="w14 w15 w16se w16cid w16 w16cex w16sdtdh w16sdtfl w16du wp14">
   <w:p>
     <w:pPr>
-      <w:pStyle w:val="Fuzeile"/>
+      <w:pStyle w:val="Footer"/>
       <w:jc w:val="center"/>
       <w:rPr>
         <w:rFonts w:ascii="Times New Roman" w:hAnsi="Times New Roman" w:cs="Times New Roman"/>
@@ -3300,18 +3321,18 @@
     <w:lsdException w:name="Unresolved Mention" w:semiHidden="1" w:uiPriority="99" w:unhideWhenUsed="1"/>
     <w:lsdException w:name="Smart Link" w:semiHidden="1" w:uiPriority="99" w:unhideWhenUsed="1"/>
   </w:latentStyles>
-  <w:style w:type="paragraph" w:default="1" w:styleId="Standard">
+  <w:style w:type="paragraph" w:default="1" w:styleId="Normal">
     <w:name w:val="Normal"/>
     <w:qFormat/>
     <w:rsid w:val="0027080B"/>
   </w:style>
-  <w:style w:type="character" w:default="1" w:styleId="Absatz-Standardschriftart">
+  <w:style w:type="character" w:default="1" w:styleId="DefaultParagraphFont">
     <w:name w:val="Default Paragraph Font"/>
     <w:uiPriority w:val="1"/>
     <w:semiHidden/>
     <w:unhideWhenUsed/>
   </w:style>
-  <w:style w:type="table" w:default="1" w:styleId="NormaleTabelle">
+  <w:style w:type="table" w:default="1" w:styleId="TableNormal">
     <w:name w:val="Normal Table"/>
     <w:uiPriority w:val="99"/>
     <w:semiHidden/>
@@ -3326,15 +3347,15 @@
       </w:tblCellMar>
     </w:tblPr>
   </w:style>
-  <w:style w:type="numbering" w:default="1" w:styleId="KeineListe">
+  <w:style w:type="numbering" w:default="1" w:styleId="NoList">
     <w:name w:val="No List"/>
     <w:uiPriority w:val="99"/>
     <w:semiHidden/>
     <w:unhideWhenUsed/>
   </w:style>
-  <w:style w:type="paragraph" w:styleId="Listenabsatz">
+  <w:style w:type="paragraph" w:styleId="ListParagraph">
     <w:name w:val="List Paragraph"/>
-    <w:basedOn w:val="Standard"/>
+    <w:basedOn w:val="Normal"/>
     <w:uiPriority w:val="34"/>
     <w:qFormat/>
     <w:rsid w:val="008B0372"/>
@@ -3343,10 +3364,10 @@
       <w:contextualSpacing/>
     </w:pPr>
   </w:style>
-  <w:style w:type="paragraph" w:styleId="Kopfzeile">
+  <w:style w:type="paragraph" w:styleId="Header">
     <w:name w:val="header"/>
-    <w:basedOn w:val="Standard"/>
-    <w:link w:val="KopfzeileZchn"/>
+    <w:basedOn w:val="Normal"/>
+    <w:link w:val="HeaderChar"/>
     <w:uiPriority w:val="99"/>
     <w:unhideWhenUsed/>
     <w:rsid w:val="00CC0F95"/>
@@ -3358,17 +3379,17 @@
       <w:spacing w:after="0" w:line="240" w:lineRule="auto"/>
     </w:pPr>
   </w:style>
-  <w:style w:type="character" w:customStyle="1" w:styleId="KopfzeileZchn">
-    <w:name w:val="Kopfzeile Zchn"/>
-    <w:basedOn w:val="Absatz-Standardschriftart"/>
-    <w:link w:val="Kopfzeile"/>
+  <w:style w:type="character" w:customStyle="1" w:styleId="HeaderChar">
+    <w:name w:val="Header Char"/>
+    <w:basedOn w:val="DefaultParagraphFont"/>
+    <w:link w:val="Header"/>
     <w:uiPriority w:val="99"/>
     <w:rsid w:val="00CC0F95"/>
   </w:style>
-  <w:style w:type="paragraph" w:styleId="Fuzeile">
+  <w:style w:type="paragraph" w:styleId="Footer">
     <w:name w:val="footer"/>
-    <w:basedOn w:val="Standard"/>
-    <w:link w:val="FuzeileZchn"/>
+    <w:basedOn w:val="Normal"/>
+    <w:link w:val="FooterChar"/>
     <w:uiPriority w:val="99"/>
     <w:unhideWhenUsed/>
     <w:rsid w:val="00CC0F95"/>
@@ -3380,17 +3401,17 @@
       <w:spacing w:after="0" w:line="240" w:lineRule="auto"/>
     </w:pPr>
   </w:style>
-  <w:style w:type="character" w:customStyle="1" w:styleId="FuzeileZchn">
-    <w:name w:val="Fußzeile Zchn"/>
-    <w:basedOn w:val="Absatz-Standardschriftart"/>
-    <w:link w:val="Fuzeile"/>
+  <w:style w:type="character" w:customStyle="1" w:styleId="FooterChar">
+    <w:name w:val="Footer Char"/>
+    <w:basedOn w:val="DefaultParagraphFont"/>
+    <w:link w:val="Footer"/>
     <w:uiPriority w:val="99"/>
     <w:rsid w:val="00CC0F95"/>
   </w:style>
-  <w:style w:type="paragraph" w:styleId="Sprechblasentext">
+  <w:style w:type="paragraph" w:styleId="BalloonText">
     <w:name w:val="Balloon Text"/>
-    <w:basedOn w:val="Standard"/>
-    <w:link w:val="SprechblasentextZchn"/>
+    <w:basedOn w:val="Normal"/>
+    <w:link w:val="BalloonTextChar"/>
     <w:uiPriority w:val="99"/>
     <w:semiHidden/>
     <w:unhideWhenUsed/>
@@ -3404,10 +3425,10 @@
       <w:szCs w:val="16"/>
     </w:rPr>
   </w:style>
-  <w:style w:type="character" w:customStyle="1" w:styleId="SprechblasentextZchn">
-    <w:name w:val="Sprechblasentext Zchn"/>
-    <w:basedOn w:val="Absatz-Standardschriftart"/>
-    <w:link w:val="Sprechblasentext"/>
+  <w:style w:type="character" w:customStyle="1" w:styleId="BalloonTextChar">
+    <w:name w:val="Balloon Text Char"/>
+    <w:basedOn w:val="DefaultParagraphFont"/>
+    <w:link w:val="BalloonText"/>
     <w:uiPriority w:val="99"/>
     <w:semiHidden/>
     <w:rsid w:val="00CC0F95"/>
@@ -3417,9 +3438,9 @@
       <w:szCs w:val="16"/>
     </w:rPr>
   </w:style>
-  <w:style w:type="table" w:styleId="Tabellenraster">
+  <w:style w:type="table" w:styleId="TableGrid">
     <w:name w:val="Table Grid"/>
-    <w:basedOn w:val="NormaleTabelle"/>
+    <w:basedOn w:val="TableNormal"/>
     <w:uiPriority w:val="59"/>
     <w:rsid w:val="00CC0F95"/>
     <w:pPr>
@@ -3436,9 +3457,9 @@
       </w:tblBorders>
     </w:tblPr>
   </w:style>
-  <w:style w:type="character" w:styleId="Kommentarzeichen">
+  <w:style w:type="character" w:styleId="CommentReference">
     <w:name w:val="annotation reference"/>
-    <w:basedOn w:val="Absatz-Standardschriftart"/>
+    <w:basedOn w:val="DefaultParagraphFont"/>
     <w:uiPriority w:val="99"/>
     <w:semiHidden/>
     <w:unhideWhenUsed/>
@@ -3448,10 +3469,10 @@
       <w:szCs w:val="16"/>
     </w:rPr>
   </w:style>
-  <w:style w:type="paragraph" w:styleId="Kommentartext">
+  <w:style w:type="paragraph" w:styleId="CommentText">
     <w:name w:val="annotation text"/>
-    <w:basedOn w:val="Standard"/>
-    <w:link w:val="KommentartextZchn"/>
+    <w:basedOn w:val="Normal"/>
+    <w:link w:val="CommentTextChar"/>
     <w:uiPriority w:val="99"/>
     <w:semiHidden/>
     <w:unhideWhenUsed/>
@@ -3464,10 +3485,10 @@
       <w:szCs w:val="20"/>
     </w:rPr>
   </w:style>
-  <w:style w:type="character" w:customStyle="1" w:styleId="KommentartextZchn">
-    <w:name w:val="Kommentartext Zchn"/>
-    <w:basedOn w:val="Absatz-Standardschriftart"/>
-    <w:link w:val="Kommentartext"/>
+  <w:style w:type="character" w:customStyle="1" w:styleId="CommentTextChar">
+    <w:name w:val="Comment Text Char"/>
+    <w:basedOn w:val="DefaultParagraphFont"/>
+    <w:link w:val="CommentText"/>
     <w:uiPriority w:val="99"/>
     <w:semiHidden/>
     <w:rsid w:val="006F2027"/>
@@ -3476,11 +3497,11 @@
       <w:szCs w:val="20"/>
     </w:rPr>
   </w:style>
-  <w:style w:type="paragraph" w:styleId="Kommentarthema">
+  <w:style w:type="paragraph" w:styleId="CommentSubject">
     <w:name w:val="annotation subject"/>
-    <w:basedOn w:val="Kommentartext"/>
-    <w:next w:val="Kommentartext"/>
-    <w:link w:val="KommentarthemaZchn"/>
+    <w:basedOn w:val="CommentText"/>
+    <w:next w:val="CommentText"/>
+    <w:link w:val="CommentSubjectChar"/>
     <w:uiPriority w:val="99"/>
     <w:semiHidden/>
     <w:unhideWhenUsed/>
@@ -3490,10 +3511,10 @@
       <w:bCs/>
     </w:rPr>
   </w:style>
-  <w:style w:type="character" w:customStyle="1" w:styleId="KommentarthemaZchn">
-    <w:name w:val="Kommentarthema Zchn"/>
-    <w:basedOn w:val="KommentartextZchn"/>
-    <w:link w:val="Kommentarthema"/>
+  <w:style w:type="character" w:customStyle="1" w:styleId="CommentSubjectChar">
+    <w:name w:val="Comment Subject Char"/>
+    <w:basedOn w:val="CommentTextChar"/>
+    <w:link w:val="CommentSubject"/>
     <w:uiPriority w:val="99"/>
     <w:semiHidden/>
     <w:rsid w:val="006F2027"/>
@@ -3506,17 +3527,17 @@
   </w:style>
   <w:style w:type="character" w:styleId="Hyperlink">
     <w:name w:val="Hyperlink"/>
-    <w:basedOn w:val="Absatz-Standardschriftart"/>
+    <w:basedOn w:val="DefaultParagraphFont"/>
     <w:rsid w:val="007575B5"/>
     <w:rPr>
       <w:color w:val="0000FF" w:themeColor="hyperlink"/>
       <w:u w:val="single"/>
     </w:rPr>
   </w:style>
-  <w:style w:type="paragraph" w:styleId="Dokumentstruktur">
+  <w:style w:type="paragraph" w:styleId="DocumentMap">
     <w:name w:val="Document Map"/>
-    <w:basedOn w:val="Standard"/>
-    <w:link w:val="DokumentstrukturZchn"/>
+    <w:basedOn w:val="Normal"/>
+    <w:link w:val="DocumentMapChar"/>
     <w:rsid w:val="00BD74FB"/>
     <w:pPr>
       <w:spacing w:after="0" w:line="240" w:lineRule="auto"/>
@@ -3527,10 +3548,10 @@
       <w:szCs w:val="24"/>
     </w:rPr>
   </w:style>
-  <w:style w:type="character" w:customStyle="1" w:styleId="DokumentstrukturZchn">
-    <w:name w:val="Dokumentstruktur Zchn"/>
-    <w:basedOn w:val="Absatz-Standardschriftart"/>
-    <w:link w:val="Dokumentstruktur"/>
+  <w:style w:type="character" w:customStyle="1" w:styleId="DocumentMapChar">
+    <w:name w:val="Document Map Char"/>
+    <w:basedOn w:val="DefaultParagraphFont"/>
+    <w:link w:val="DocumentMap"/>
     <w:rsid w:val="00BD74FB"/>
     <w:rPr>
       <w:rFonts w:ascii="Lucida Grande" w:hAnsi="Lucida Grande"/>
@@ -3538,7 +3559,7 @@
       <w:szCs w:val="24"/>
     </w:rPr>
   </w:style>
-  <w:style w:type="paragraph" w:styleId="berarbeitung">
+  <w:style w:type="paragraph" w:styleId="Revision">
     <w:name w:val="Revision"/>
     <w:hidden/>
     <w:semiHidden/>
@@ -3547,9 +3568,9 @@
       <w:spacing w:after="0" w:line="240" w:lineRule="auto"/>
     </w:pPr>
   </w:style>
-  <w:style w:type="character" w:styleId="NichtaufgelsteErwhnung">
+  <w:style w:type="character" w:styleId="UnresolvedMention">
     <w:name w:val="Unresolved Mention"/>
-    <w:basedOn w:val="Absatz-Standardschriftart"/>
+    <w:basedOn w:val="DefaultParagraphFont"/>
     <w:uiPriority w:val="99"/>
     <w:semiHidden/>
     <w:unhideWhenUsed/>
@@ -3846,12 +3867,9 @@
 </file>
 
 <file path=customXml/item1.xml><?xml version="1.0" encoding="utf-8"?>
-<?mso-contentType ?>
-<FormTemplates xmlns="http://schemas.microsoft.com/sharepoint/v3/contenttype/forms">
-  <Display>DocumentLibraryForm</Display>
-  <Edit>DocumentLibraryForm</Edit>
-  <New>DocumentLibraryForm</New>
-</FormTemplates>
+<p:properties xmlns:p="http://schemas.microsoft.com/office/2006/metadata/properties" xmlns:xsi="http://www.w3.org/2001/XMLSchema-instance" xmlns:pc="http://schemas.microsoft.com/office/infopath/2007/PartnerControls">
+  <documentManagement/>
+</p:properties>
 </file>
 
 <file path=customXml/item2.xml><?xml version="1.0" encoding="utf-8"?>
@@ -4007,15 +4025,19 @@
 </file>
 
 <file path=customXml/item3.xml><?xml version="1.0" encoding="utf-8"?>
-<p:properties xmlns:p="http://schemas.microsoft.com/office/2006/metadata/properties" xmlns:xsi="http://www.w3.org/2001/XMLSchema-instance" xmlns:pc="http://schemas.microsoft.com/office/infopath/2007/PartnerControls">
-  <documentManagement/>
-</p:properties>
+<?mso-contentType ?>
+<FormTemplates xmlns="http://schemas.microsoft.com/sharepoint/v3/contenttype/forms">
+  <Display>DocumentLibraryForm</Display>
+  <Edit>DocumentLibraryForm</Edit>
+  <New>DocumentLibraryForm</New>
+</FormTemplates>
 </file>
 
 <file path=customXml/itemProps1.xml><?xml version="1.0" encoding="utf-8"?>
-<ds:datastoreItem xmlns:ds="http://schemas.openxmlformats.org/officeDocument/2006/customXml" ds:itemID="{1E34AC62-B1AB-438B-901E-95E407C1BAA9}">
+<ds:datastoreItem xmlns:ds="http://schemas.openxmlformats.org/officeDocument/2006/customXml" ds:itemID="{BCEA85C6-4168-48EE-AC75-2B95D967445C}">
   <ds:schemaRefs>
-    <ds:schemaRef ds:uri="http://schemas.microsoft.com/sharepoint/v3/contenttype/forms"/>
+    <ds:schemaRef ds:uri="http://schemas.microsoft.com/office/2006/metadata/properties"/>
+    <ds:schemaRef ds:uri="http://schemas.microsoft.com/office/infopath/2007/PartnerControls"/>
   </ds:schemaRefs>
 </ds:datastoreItem>
 </file>
@@ -4039,10 +4061,9 @@
 </file>
 
 <file path=customXml/itemProps3.xml><?xml version="1.0" encoding="utf-8"?>
-<ds:datastoreItem xmlns:ds="http://schemas.openxmlformats.org/officeDocument/2006/customXml" ds:itemID="{BCEA85C6-4168-48EE-AC75-2B95D967445C}">
+<ds:datastoreItem xmlns:ds="http://schemas.openxmlformats.org/officeDocument/2006/customXml" ds:itemID="{1E34AC62-B1AB-438B-901E-95E407C1BAA9}">
   <ds:schemaRefs>
-    <ds:schemaRef ds:uri="http://schemas.microsoft.com/office/2006/metadata/properties"/>
-    <ds:schemaRef ds:uri="http://schemas.microsoft.com/office/infopath/2007/PartnerControls"/>
+    <ds:schemaRef ds:uri="http://schemas.microsoft.com/sharepoint/v3/contenttype/forms"/>
   </ds:schemaRefs>
 </ds:datastoreItem>
 </file>
</xml_diff>